<commit_message>
update to resume for 2019
</commit_message>
<xml_diff>
--- a/assets/resume/Charles E Bess Jr_Resume_2019.docx
+++ b/assets/resume/Charles E Bess Jr_Resume_2019.docx
@@ -296,6 +296,136 @@
           <w:szCs w:val="22"/>
           <w:shd w:val="clear" w:color="auto" w:fill="FFFFFF"/>
         </w:rPr>
+        <w:t>Applications:</w:t>
+      </w:r>
+      <w:r>
+        <w:rPr>
+          <w:rFonts w:ascii="Arial" w:hAnsi="Arial" w:cs="Arial"/>
+          <w:b/>
+          <w:bCs/>
+          <w:color w:val="000000"/>
+          <w:sz w:val="22"/>
+          <w:szCs w:val="22"/>
+          <w:shd w:val="clear" w:color="auto" w:fill="FFFFFF"/>
+        </w:rPr>
+        <w:t xml:space="preserve"> </w:t>
+      </w:r>
+      <w:r>
+        <w:rPr>
+          <w:rFonts w:ascii="Arial" w:hAnsi="Arial" w:cs="Arial"/>
+          <w:bCs/>
+          <w:color w:val="000000"/>
+          <w:sz w:val="22"/>
+          <w:szCs w:val="22"/>
+          <w:shd w:val="clear" w:color="auto" w:fill="FFFFFF"/>
+        </w:rPr>
+        <w:t xml:space="preserve">Visual Studio Code, MySQL Workbench, Robo3T, Heroku, Postman, </w:t>
+      </w:r>
+      <w:proofErr w:type="spellStart"/>
+      <w:r>
+        <w:rPr>
+          <w:rFonts w:ascii="Arial" w:hAnsi="Arial" w:cs="Arial"/>
+          <w:bCs/>
+          <w:color w:val="000000"/>
+          <w:sz w:val="22"/>
+          <w:szCs w:val="22"/>
+          <w:shd w:val="clear" w:color="auto" w:fill="FFFFFF"/>
+        </w:rPr>
+        <w:t>Github</w:t>
+      </w:r>
+      <w:proofErr w:type="spellEnd"/>
+    </w:p>
+    <w:p>
+      <w:pPr>
+        <w:rPr>
+          <w:rFonts w:ascii="Arial" w:hAnsi="Arial" w:cs="Arial"/>
+          <w:bCs/>
+          <w:color w:val="000000"/>
+          <w:sz w:val="22"/>
+          <w:szCs w:val="22"/>
+          <w:shd w:val="clear" w:color="auto" w:fill="FFFFFF"/>
+        </w:rPr>
+      </w:pPr>
+      <w:r>
+        <w:rPr>
+          <w:rFonts w:ascii="Arial" w:hAnsi="Arial" w:cs="Arial"/>
+          <w:b/>
+          <w:bCs/>
+          <w:color w:val="000000"/>
+          <w:sz w:val="22"/>
+          <w:szCs w:val="22"/>
+          <w:shd w:val="clear" w:color="auto" w:fill="FFFFFF"/>
+        </w:rPr>
+        <w:t xml:space="preserve">Database: </w:t>
+      </w:r>
+      <w:r>
+        <w:rPr>
+          <w:rFonts w:ascii="Arial" w:hAnsi="Arial" w:cs="Arial"/>
+          <w:bCs/>
+          <w:color w:val="000000"/>
+          <w:sz w:val="22"/>
+          <w:szCs w:val="22"/>
+          <w:shd w:val="clear" w:color="auto" w:fill="FFFFFF"/>
+        </w:rPr>
+        <w:t>MySQL, MongoDB</w:t>
+      </w:r>
+    </w:p>
+    <w:p>
+      <w:pPr>
+        <w:rPr>
+          <w:rFonts w:ascii="Arial" w:hAnsi="Arial" w:cs="Arial"/>
+          <w:bCs/>
+          <w:color w:val="000000"/>
+          <w:sz w:val="22"/>
+          <w:szCs w:val="22"/>
+          <w:shd w:val="clear" w:color="auto" w:fill="FFFFFF"/>
+        </w:rPr>
+      </w:pPr>
+      <w:r>
+        <w:rPr>
+          <w:rFonts w:ascii="Arial" w:hAnsi="Arial" w:cs="Arial"/>
+          <w:b/>
+          <w:bCs/>
+          <w:color w:val="000000"/>
+          <w:sz w:val="22"/>
+          <w:szCs w:val="22"/>
+          <w:shd w:val="clear" w:color="auto" w:fill="FFFFFF"/>
+        </w:rPr>
+        <w:t xml:space="preserve">Frameworks: </w:t>
+      </w:r>
+      <w:r>
+        <w:rPr>
+          <w:rFonts w:ascii="Arial" w:hAnsi="Arial" w:cs="Arial"/>
+          <w:bCs/>
+          <w:color w:val="000000"/>
+          <w:sz w:val="22"/>
+          <w:szCs w:val="22"/>
+          <w:shd w:val="clear" w:color="auto" w:fill="FFFFFF"/>
+        </w:rPr>
+        <w:t>Express.js, React.js</w:t>
+      </w:r>
+    </w:p>
+    <w:p>
+      <w:pPr>
+        <w:rPr>
+          <w:rFonts w:ascii="Arial" w:hAnsi="Arial" w:cs="Arial"/>
+          <w:bCs/>
+          <w:color w:val="000000"/>
+          <w:sz w:val="22"/>
+          <w:szCs w:val="22"/>
+          <w:shd w:val="clear" w:color="auto" w:fill="FFFFFF"/>
+        </w:rPr>
+      </w:pPr>
+      <w:r>
+        <w:rPr>
+          <w:rFonts w:ascii="Arial" w:hAnsi="Arial" w:cs="Arial"/>
+          <w:b/>
+          <w:bCs/>
+          <w:color w:val="000000"/>
+          <w:sz w:val="22"/>
+          <w:szCs w:val="22"/>
+          <w:shd w:val="clear" w:color="auto" w:fill="FFFFFF"/>
+        </w:rPr>
         <w:t xml:space="preserve">Languages: </w:t>
       </w:r>
       <w:proofErr w:type="spellStart"/>
@@ -322,7 +452,9 @@
         </w:rPr>
         <w:t>, HTML, CSS</w:t>
       </w:r>
-      <w:r>
+    </w:p>
+    <w:p>
+      <w:pPr>
         <w:rPr>
           <w:rFonts w:ascii="Arial" w:hAnsi="Arial" w:cs="Arial"/>
           <w:bCs/>
@@ -331,20 +463,19 @@
           <w:szCs w:val="22"/>
           <w:shd w:val="clear" w:color="auto" w:fill="FFFFFF"/>
         </w:rPr>
-        <w:t>, React</w:t>
-      </w:r>
-    </w:p>
-    <w:p>
-      <w:pPr>
-        <w:rPr>
-          <w:rFonts w:ascii="Arial" w:hAnsi="Arial" w:cs="Arial"/>
+      </w:pPr>
+      <w:r>
+        <w:rPr>
+          <w:rFonts w:ascii="Arial" w:hAnsi="Arial" w:cs="Arial"/>
+          <w:b/>
           <w:bCs/>
           <w:color w:val="000000"/>
           <w:sz w:val="22"/>
           <w:szCs w:val="22"/>
           <w:shd w:val="clear" w:color="auto" w:fill="FFFFFF"/>
         </w:rPr>
-      </w:pPr>
+        <w:t>L</w:t>
+      </w:r>
       <w:r>
         <w:rPr>
           <w:rFonts w:ascii="Arial" w:hAnsi="Arial" w:cs="Arial"/>
@@ -355,7 +486,7 @@
           <w:szCs w:val="22"/>
           <w:shd w:val="clear" w:color="auto" w:fill="FFFFFF"/>
         </w:rPr>
-        <w:t>Applications:</w:t>
+        <w:t>ibraries</w:t>
       </w:r>
       <w:r>
         <w:rPr>
@@ -367,7 +498,7 @@
           <w:szCs w:val="22"/>
           <w:shd w:val="clear" w:color="auto" w:fill="FFFFFF"/>
         </w:rPr>
-        <w:t xml:space="preserve"> </w:t>
+        <w:t xml:space="preserve">: </w:t>
       </w:r>
       <w:r>
         <w:rPr>
@@ -378,10 +509,11 @@
           <w:szCs w:val="22"/>
           <w:shd w:val="clear" w:color="auto" w:fill="FFFFFF"/>
         </w:rPr>
-        <w:t xml:space="preserve">Visual Studio Code, MySQL Workbench, Robo3T, Heroku, Postman, </w:t>
-      </w:r>
-      <w:proofErr w:type="spellStart"/>
-      <w:r>
+        <w:t>Bootstrap</w:t>
+      </w:r>
+    </w:p>
+    <w:p>
+      <w:pPr>
         <w:rPr>
           <w:rFonts w:ascii="Arial" w:hAnsi="Arial" w:cs="Arial"/>
           <w:bCs/>
@@ -390,11 +522,7 @@
           <w:szCs w:val="22"/>
           <w:shd w:val="clear" w:color="auto" w:fill="FFFFFF"/>
         </w:rPr>
-        <w:t>Github</w:t>
-      </w:r>
-      <w:proofErr w:type="spellEnd"/>
-    </w:p>
-    <w:p>
+      </w:pPr>
       <w:r>
         <w:rPr>
           <w:rFonts w:ascii="Arial" w:hAnsi="Arial" w:cs="Arial"/>
@@ -405,7 +533,7 @@
           <w:szCs w:val="22"/>
           <w:shd w:val="clear" w:color="auto" w:fill="FFFFFF"/>
         </w:rPr>
-        <w:t xml:space="preserve">Database: </w:t>
+        <w:t xml:space="preserve">Technologies: </w:t>
       </w:r>
       <w:r>
         <w:rPr>
@@ -416,8 +544,20 @@
           <w:szCs w:val="22"/>
           <w:shd w:val="clear" w:color="auto" w:fill="FFFFFF"/>
         </w:rPr>
-        <w:t>MySQL, MongoDB</w:t>
-      </w:r>
+        <w:t xml:space="preserve">Git, Bash, Node.js, </w:t>
+      </w:r>
+    </w:p>
+    <w:p>
+      <w:pPr>
+        <w:rPr>
+          <w:rFonts w:ascii="Arial" w:hAnsi="Arial" w:cs="Arial"/>
+          <w:bCs/>
+          <w:color w:val="000000"/>
+          <w:sz w:val="22"/>
+          <w:szCs w:val="22"/>
+          <w:shd w:val="clear" w:color="auto" w:fill="FFFFFF"/>
+        </w:rPr>
+      </w:pPr>
     </w:p>
     <w:p>
       <w:pPr>
@@ -1423,53 +1563,11 @@
     </w:p>
     <w:p>
       <w:pPr>
-        <w:pStyle w:val="NormalWeb"/>
-        <w:spacing w:before="0" w:beforeAutospacing="0" w:after="0" w:afterAutospacing="0"/>
-        <w:ind w:left="720"/>
-        <w:jc w:val="both"/>
-        <w:textAlignment w:val="baseline"/>
-        <w:rPr>
-          <w:rFonts w:ascii="Arial" w:hAnsi="Arial" w:cs="Arial"/>
-          <w:color w:val="000000" w:themeColor="text1"/>
-          <w:sz w:val="22"/>
-          <w:szCs w:val="22"/>
-        </w:rPr>
-      </w:pPr>
-    </w:p>
-    <w:p>
-      <w:pPr>
-        <w:pStyle w:val="NormalWeb"/>
-        <w:spacing w:before="0" w:beforeAutospacing="0" w:after="0" w:afterAutospacing="0"/>
-        <w:ind w:left="720"/>
-        <w:jc w:val="both"/>
-        <w:textAlignment w:val="baseline"/>
-        <w:rPr>
-          <w:rFonts w:ascii="Arial" w:hAnsi="Arial" w:cs="Arial"/>
-          <w:color w:val="000000"/>
-          <w:sz w:val="22"/>
-          <w:szCs w:val="22"/>
-        </w:rPr>
-      </w:pPr>
-    </w:p>
-    <w:p>
-      <w:pPr>
         <w:spacing w:after="80"/>
-        <w:rPr>
-          <w:rFonts w:ascii="Arial" w:hAnsi="Arial" w:cs="Arial"/>
-          <w:b/>
-          <w:bCs/>
-          <w:smallCaps/>
-          <w:color w:val="000000"/>
-        </w:rPr>
+        <w:jc w:val="center"/>
       </w:pPr>
       <w:bookmarkStart w:id="0" w:name="_GoBack"/>
       <w:bookmarkEnd w:id="0"/>
-    </w:p>
-    <w:p>
-      <w:pPr>
-        <w:spacing w:after="80"/>
-        <w:jc w:val="center"/>
-      </w:pPr>
       <w:r>
         <w:rPr>
           <w:rFonts w:ascii="Arial" w:hAnsi="Arial" w:cs="Arial"/>

</xml_diff>

<commit_message>
Update to the resumne with new Crystal Report link on resume
</commit_message>
<xml_diff>
--- a/assets/resume/Charles E Bess Jr_Resume_2019.docx
+++ b/assets/resume/Charles E Bess Jr_Resume_2019.docx
@@ -1412,20 +1412,28 @@
         </w:rPr>
         <w:t xml:space="preserve"> </w:t>
       </w:r>
-      <w:hyperlink r:id="rId13" w:history="1">
-        <w:r>
-          <w:rPr>
-            <w:rStyle w:val="Hyperlink"/>
-            <w:rFonts w:ascii="Arial" w:hAnsi="Arial" w:cs="Arial"/>
-            <w:b/>
-            <w:bCs/>
-            <w:color w:val="000000" w:themeColor="text1"/>
-            <w:sz w:val="22"/>
-            <w:szCs w:val="22"/>
-          </w:rPr>
-          <w:t>https://cbessjr.github.io/unit-4-game/</w:t>
-        </w:r>
-      </w:hyperlink>
+      <w:bookmarkStart w:id="0" w:name="_GoBack"/>
+      <w:r>
+        <w:rPr>
+          <w:rFonts w:ascii="Arial" w:hAnsi="Arial" w:cs="Arial"/>
+          <w:b/>
+          <w:bCs/>
+          <w:sz w:val="22"/>
+          <w:szCs w:val="22"/>
+        </w:rPr>
+        <w:t>https://cbessjr.github.io/</w:t>
+      </w:r>
+      <w:r>
+        <w:rPr>
+          <w:rFonts w:ascii="Arial" w:hAnsi="Arial" w:cs="Arial"/>
+          <w:b/>
+          <w:bCs/>
+          <w:sz w:val="22"/>
+          <w:szCs w:val="22"/>
+        </w:rPr>
+        <w:t>Random-Crystal-Collector</w:t>
+      </w:r>
+      <w:bookmarkEnd w:id="0"/>
     </w:p>
     <w:p>
       <w:pPr>
@@ -1566,8 +1574,6 @@
         <w:spacing w:after="80"/>
         <w:jc w:val="center"/>
       </w:pPr>
-      <w:bookmarkStart w:id="0" w:name="_GoBack"/>
-      <w:bookmarkEnd w:id="0"/>
       <w:r>
         <w:rPr>
           <w:rFonts w:ascii="Arial" w:hAnsi="Arial" w:cs="Arial"/>
@@ -1723,7 +1729,7 @@
         </w:rPr>
         <w:t xml:space="preserve"> </w:t>
       </w:r>
-      <w:hyperlink r:id="rId14" w:history="1">
+      <w:hyperlink r:id="rId13" w:history="1">
         <w:r>
           <w:rPr>
             <w:rFonts w:ascii="Arial" w:eastAsia="Times New Roman" w:hAnsi="Arial" w:cs="Arial"/>
@@ -3075,7 +3081,6 @@
   <w:style w:type="character" w:default="1" w:styleId="DefaultParagraphFont">
     <w:name w:val="Default Paragraph Font"/>
     <w:uiPriority w:val="1"/>
-    <w:semiHidden/>
     <w:unhideWhenUsed/>
   </w:style>
   <w:style w:type="table" w:default="1" w:styleId="TableNormal">

</xml_diff>